<commit_message>
updated scripts and templates
- updated scripts to use less number of templates and temporary folders. now both indicators' specific files and section files are located under /temp/ folder only and is emptied every time
- create outputs and temp folder if don't exist
- updated scripts to dynamically include country name and year in the databook and factsheet
</commit_message>
<xml_diff>
--- a/STEPS data analysis/templates/factsheet_template.docx
+++ b/STEPS data analysis/templates/factsheet_template.docx
@@ -1,6 +1,6 @@
 
 <file path=word/document.xml><?xml version="1.0" encoding="utf-8"?>
-<w:document xmlns:wpc="http://schemas.microsoft.com/office/word/2010/wordprocessingCanvas" xmlns:cx="http://schemas.microsoft.com/office/drawing/2014/chartex" xmlns:cx1="http://schemas.microsoft.com/office/drawing/2015/9/8/chartex" xmlns:cx2="http://schemas.microsoft.com/office/drawing/2015/10/21/chartex" xmlns:cx3="http://schemas.microsoft.com/office/drawing/2016/5/9/chartex" xmlns:cx4="http://schemas.microsoft.com/office/drawing/2016/5/10/chartex" xmlns:cx5="http://schemas.microsoft.com/office/drawing/2016/5/11/chartex" xmlns:cx6="http://schemas.microsoft.com/office/drawing/2016/5/12/chartex" xmlns:cx7="http://schemas.microsoft.com/office/drawing/2016/5/13/chartex" xmlns:cx8="http://schemas.microsoft.com/office/drawing/2016/5/14/chartex" xmlns:mc="http://schemas.openxmlformats.org/markup-compatibility/2006" xmlns:aink="http://schemas.microsoft.com/office/drawing/2016/ink" xmlns:am3d="http://schemas.microsoft.com/office/drawing/2017/model3d" xmlns:o="urn:schemas-microsoft-com:office:office" xmlns:oel="http://schemas.microsoft.com/office/2019/extlst" xmlns:r="http://schemas.openxmlformats.org/officeDocument/2006/relationships" xmlns:m="http://schemas.openxmlformats.org/officeDocument/2006/math" xmlns:v="urn:schemas-microsoft-com:vml" xmlns:wp14="http://schemas.microsoft.com/office/word/2010/wordprocessingDrawing" xmlns:wp="http://schemas.openxmlformats.org/drawingml/2006/wordprocessingDrawing" xmlns:w10="urn:schemas-microsoft-com:office:word" xmlns:w="http://schemas.openxmlformats.org/wordprocessingml/2006/main" xmlns:w14="http://schemas.microsoft.com/office/word/2010/wordml" xmlns:w15="http://schemas.microsoft.com/office/word/2012/wordml" xmlns:w16cex="http://schemas.microsoft.com/office/word/2018/wordml/cex" xmlns:w16cid="http://schemas.microsoft.com/office/word/2016/wordml/cid" xmlns:w16="http://schemas.microsoft.com/office/word/2018/wordml" xmlns:w16sdtdh="http://schemas.microsoft.com/office/word/2020/wordml/sdtdatahash" xmlns:w16se="http://schemas.microsoft.com/office/word/2015/wordml/symex" xmlns:wpg="http://schemas.microsoft.com/office/word/2010/wordprocessingGroup" xmlns:wpi="http://schemas.microsoft.com/office/word/2010/wordprocessingInk" xmlns:wne="http://schemas.microsoft.com/office/word/2006/wordml" xmlns:wps="http://schemas.microsoft.com/office/word/2010/wordprocessingShape" mc:Ignorable="w14 w15 w16se w16cid w16 w16cex w16sdtdh wp14">
+<w:document xmlns:wpc="http://schemas.microsoft.com/office/word/2010/wordprocessingCanvas" xmlns:cx="http://schemas.microsoft.com/office/drawing/2014/chartex" xmlns:cx1="http://schemas.microsoft.com/office/drawing/2015/9/8/chartex" xmlns:cx2="http://schemas.microsoft.com/office/drawing/2015/10/21/chartex" xmlns:cx3="http://schemas.microsoft.com/office/drawing/2016/5/9/chartex" xmlns:cx4="http://schemas.microsoft.com/office/drawing/2016/5/10/chartex" xmlns:cx5="http://schemas.microsoft.com/office/drawing/2016/5/11/chartex" xmlns:cx6="http://schemas.microsoft.com/office/drawing/2016/5/12/chartex" xmlns:cx7="http://schemas.microsoft.com/office/drawing/2016/5/13/chartex" xmlns:cx8="http://schemas.microsoft.com/office/drawing/2016/5/14/chartex" xmlns:mc="http://schemas.openxmlformats.org/markup-compatibility/2006" xmlns:aink="http://schemas.microsoft.com/office/drawing/2016/ink" xmlns:am3d="http://schemas.microsoft.com/office/drawing/2017/model3d" xmlns:o="urn:schemas-microsoft-com:office:office" xmlns:oel="http://schemas.microsoft.com/office/2019/extlst" xmlns:r="http://schemas.openxmlformats.org/officeDocument/2006/relationships" xmlns:m="http://schemas.openxmlformats.org/officeDocument/2006/math" xmlns:v="urn:schemas-microsoft-com:vml" xmlns:wp14="http://schemas.microsoft.com/office/word/2010/wordprocessingDrawing" xmlns:wp="http://schemas.openxmlformats.org/drawingml/2006/wordprocessingDrawing" xmlns:w10="urn:schemas-microsoft-com:office:word" xmlns:w="http://schemas.openxmlformats.org/wordprocessingml/2006/main" xmlns:w14="http://schemas.microsoft.com/office/word/2010/wordml" xmlns:w15="http://schemas.microsoft.com/office/word/2012/wordml" xmlns:w16cex="http://schemas.microsoft.com/office/word/2018/wordml/cex" xmlns:w16cid="http://schemas.microsoft.com/office/word/2016/wordml/cid" xmlns:w16="http://schemas.microsoft.com/office/word/2018/wordml" xmlns:w16du="http://schemas.microsoft.com/office/word/2023/wordml/word16du" xmlns:w16sdtdh="http://schemas.microsoft.com/office/word/2020/wordml/sdtdatahash" xmlns:w16se="http://schemas.microsoft.com/office/word/2015/wordml/symex" xmlns:wpg="http://schemas.microsoft.com/office/word/2010/wordprocessingGroup" xmlns:wpi="http://schemas.microsoft.com/office/word/2010/wordprocessingInk" xmlns:wne="http://schemas.microsoft.com/office/word/2006/wordml" xmlns:wps="http://schemas.microsoft.com/office/word/2010/wordprocessingShape" mc:Ignorable="w14 w15 w16se w16cid w16 w16cex w16sdtdh w16du wp14">
   <w:body>
     <w:tbl>
       <w:tblPr>
@@ -142,7 +142,7 @@
                 <w:sz w:val="44"/>
                 <w:szCs w:val="52"/>
               </w:rPr>
-              <w:t>[country]</w:t>
+              <w:t>country_name</w:t>
             </w:r>
             <w:r>
               <w:rPr>
@@ -178,7 +178,7 @@
                 <w:sz w:val="44"/>
                 <w:szCs w:val="52"/>
               </w:rPr>
-              <w:t>[year]</w:t>
+              <w:t>survey_year</w:t>
             </w:r>
           </w:p>
           <w:p>
@@ -408,23 +408,13 @@
               </w:rPr>
               <w:t xml:space="preserve">carried out Step 1, Step </w:t>
             </w:r>
-            <w:proofErr w:type="gramStart"/>
             <w:r>
               <w:rPr>
                 <w:rFonts w:ascii="Arial" w:hAnsi="Arial" w:cs="Arial"/>
                 <w:sz w:val="17"/>
                 <w:szCs w:val="17"/>
               </w:rPr>
-              <w:t>2</w:t>
-            </w:r>
-            <w:proofErr w:type="gramEnd"/>
-            <w:r>
-              <w:rPr>
-                <w:rFonts w:ascii="Arial" w:hAnsi="Arial" w:cs="Arial"/>
-                <w:sz w:val="17"/>
-                <w:szCs w:val="17"/>
-              </w:rPr>
-              <w:t xml:space="preserve"> and </w:t>
+              <w:t xml:space="preserve">2 and </w:t>
             </w:r>
             <w:r>
               <w:rPr>
@@ -1168,7 +1158,7 @@
 </file>
 
 <file path=word/endnotes.xml><?xml version="1.0" encoding="utf-8"?>
-<w:endnotes xmlns:wpc="http://schemas.microsoft.com/office/word/2010/wordprocessingCanvas" xmlns:cx="http://schemas.microsoft.com/office/drawing/2014/chartex" xmlns:cx1="http://schemas.microsoft.com/office/drawing/2015/9/8/chartex" xmlns:cx2="http://schemas.microsoft.com/office/drawing/2015/10/21/chartex" xmlns:cx3="http://schemas.microsoft.com/office/drawing/2016/5/9/chartex" xmlns:cx4="http://schemas.microsoft.com/office/drawing/2016/5/10/chartex" xmlns:cx5="http://schemas.microsoft.com/office/drawing/2016/5/11/chartex" xmlns:cx6="http://schemas.microsoft.com/office/drawing/2016/5/12/chartex" xmlns:cx7="http://schemas.microsoft.com/office/drawing/2016/5/13/chartex" xmlns:cx8="http://schemas.microsoft.com/office/drawing/2016/5/14/chartex" xmlns:mc="http://schemas.openxmlformats.org/markup-compatibility/2006" xmlns:aink="http://schemas.microsoft.com/office/drawing/2016/ink" xmlns:am3d="http://schemas.microsoft.com/office/drawing/2017/model3d" xmlns:o="urn:schemas-microsoft-com:office:office" xmlns:oel="http://schemas.microsoft.com/office/2019/extlst" xmlns:r="http://schemas.openxmlformats.org/officeDocument/2006/relationships" xmlns:m="http://schemas.openxmlformats.org/officeDocument/2006/math" xmlns:v="urn:schemas-microsoft-com:vml" xmlns:wp14="http://schemas.microsoft.com/office/word/2010/wordprocessingDrawing" xmlns:wp="http://schemas.openxmlformats.org/drawingml/2006/wordprocessingDrawing" xmlns:w10="urn:schemas-microsoft-com:office:word" xmlns:w="http://schemas.openxmlformats.org/wordprocessingml/2006/main" xmlns:w14="http://schemas.microsoft.com/office/word/2010/wordml" xmlns:w15="http://schemas.microsoft.com/office/word/2012/wordml" xmlns:w16cex="http://schemas.microsoft.com/office/word/2018/wordml/cex" xmlns:w16cid="http://schemas.microsoft.com/office/word/2016/wordml/cid" xmlns:w16="http://schemas.microsoft.com/office/word/2018/wordml" xmlns:w16sdtdh="http://schemas.microsoft.com/office/word/2020/wordml/sdtdatahash" xmlns:w16se="http://schemas.microsoft.com/office/word/2015/wordml/symex" xmlns:wpg="http://schemas.microsoft.com/office/word/2010/wordprocessingGroup" xmlns:wpi="http://schemas.microsoft.com/office/word/2010/wordprocessingInk" xmlns:wne="http://schemas.microsoft.com/office/word/2006/wordml" xmlns:wps="http://schemas.microsoft.com/office/word/2010/wordprocessingShape" mc:Ignorable="w14 w15 w16se w16cid w16 w16cex w16sdtdh wp14">
+<w:endnotes xmlns:wpc="http://schemas.microsoft.com/office/word/2010/wordprocessingCanvas" xmlns:cx="http://schemas.microsoft.com/office/drawing/2014/chartex" xmlns:cx1="http://schemas.microsoft.com/office/drawing/2015/9/8/chartex" xmlns:cx2="http://schemas.microsoft.com/office/drawing/2015/10/21/chartex" xmlns:cx3="http://schemas.microsoft.com/office/drawing/2016/5/9/chartex" xmlns:cx4="http://schemas.microsoft.com/office/drawing/2016/5/10/chartex" xmlns:cx5="http://schemas.microsoft.com/office/drawing/2016/5/11/chartex" xmlns:cx6="http://schemas.microsoft.com/office/drawing/2016/5/12/chartex" xmlns:cx7="http://schemas.microsoft.com/office/drawing/2016/5/13/chartex" xmlns:cx8="http://schemas.microsoft.com/office/drawing/2016/5/14/chartex" xmlns:mc="http://schemas.openxmlformats.org/markup-compatibility/2006" xmlns:aink="http://schemas.microsoft.com/office/drawing/2016/ink" xmlns:am3d="http://schemas.microsoft.com/office/drawing/2017/model3d" xmlns:o="urn:schemas-microsoft-com:office:office" xmlns:oel="http://schemas.microsoft.com/office/2019/extlst" xmlns:r="http://schemas.openxmlformats.org/officeDocument/2006/relationships" xmlns:m="http://schemas.openxmlformats.org/officeDocument/2006/math" xmlns:v="urn:schemas-microsoft-com:vml" xmlns:wp14="http://schemas.microsoft.com/office/word/2010/wordprocessingDrawing" xmlns:wp="http://schemas.openxmlformats.org/drawingml/2006/wordprocessingDrawing" xmlns:w10="urn:schemas-microsoft-com:office:word" xmlns:w="http://schemas.openxmlformats.org/wordprocessingml/2006/main" xmlns:w14="http://schemas.microsoft.com/office/word/2010/wordml" xmlns:w15="http://schemas.microsoft.com/office/word/2012/wordml" xmlns:w16cex="http://schemas.microsoft.com/office/word/2018/wordml/cex" xmlns:w16cid="http://schemas.microsoft.com/office/word/2016/wordml/cid" xmlns:w16="http://schemas.microsoft.com/office/word/2018/wordml" xmlns:w16du="http://schemas.microsoft.com/office/word/2023/wordml/word16du" xmlns:w16sdtdh="http://schemas.microsoft.com/office/word/2020/wordml/sdtdatahash" xmlns:w16se="http://schemas.microsoft.com/office/word/2015/wordml/symex" xmlns:wpg="http://schemas.microsoft.com/office/word/2010/wordprocessingGroup" xmlns:wpi="http://schemas.microsoft.com/office/word/2010/wordprocessingInk" xmlns:wne="http://schemas.microsoft.com/office/word/2006/wordml" xmlns:wps="http://schemas.microsoft.com/office/word/2010/wordprocessingShape" mc:Ignorable="w14 w15 w16se w16cid w16 w16cex w16sdtdh w16du wp14">
   <w:endnote w:type="separator" w:id="-1">
     <w:p>
       <w:r>
@@ -1187,7 +1177,7 @@
 </file>
 
 <file path=word/footer1.xml><?xml version="1.0" encoding="utf-8"?>
-<w:ftr xmlns:wpc="http://schemas.microsoft.com/office/word/2010/wordprocessingCanvas" xmlns:cx="http://schemas.microsoft.com/office/drawing/2014/chartex" xmlns:cx1="http://schemas.microsoft.com/office/drawing/2015/9/8/chartex" xmlns:cx2="http://schemas.microsoft.com/office/drawing/2015/10/21/chartex" xmlns:cx3="http://schemas.microsoft.com/office/drawing/2016/5/9/chartex" xmlns:cx4="http://schemas.microsoft.com/office/drawing/2016/5/10/chartex" xmlns:cx5="http://schemas.microsoft.com/office/drawing/2016/5/11/chartex" xmlns:cx6="http://schemas.microsoft.com/office/drawing/2016/5/12/chartex" xmlns:cx7="http://schemas.microsoft.com/office/drawing/2016/5/13/chartex" xmlns:cx8="http://schemas.microsoft.com/office/drawing/2016/5/14/chartex" xmlns:mc="http://schemas.openxmlformats.org/markup-compatibility/2006" xmlns:aink="http://schemas.microsoft.com/office/drawing/2016/ink" xmlns:am3d="http://schemas.microsoft.com/office/drawing/2017/model3d" xmlns:o="urn:schemas-microsoft-com:office:office" xmlns:oel="http://schemas.microsoft.com/office/2019/extlst" xmlns:r="http://schemas.openxmlformats.org/officeDocument/2006/relationships" xmlns:m="http://schemas.openxmlformats.org/officeDocument/2006/math" xmlns:v="urn:schemas-microsoft-com:vml" xmlns:wp14="http://schemas.microsoft.com/office/word/2010/wordprocessingDrawing" xmlns:wp="http://schemas.openxmlformats.org/drawingml/2006/wordprocessingDrawing" xmlns:w10="urn:schemas-microsoft-com:office:word" xmlns:w="http://schemas.openxmlformats.org/wordprocessingml/2006/main" xmlns:w14="http://schemas.microsoft.com/office/word/2010/wordml" xmlns:w15="http://schemas.microsoft.com/office/word/2012/wordml" xmlns:w16cex="http://schemas.microsoft.com/office/word/2018/wordml/cex" xmlns:w16cid="http://schemas.microsoft.com/office/word/2016/wordml/cid" xmlns:w16="http://schemas.microsoft.com/office/word/2018/wordml" xmlns:w16sdtdh="http://schemas.microsoft.com/office/word/2020/wordml/sdtdatahash" xmlns:w16se="http://schemas.microsoft.com/office/word/2015/wordml/symex" xmlns:wpg="http://schemas.microsoft.com/office/word/2010/wordprocessingGroup" xmlns:wpi="http://schemas.microsoft.com/office/word/2010/wordprocessingInk" xmlns:wne="http://schemas.microsoft.com/office/word/2006/wordml" xmlns:wps="http://schemas.microsoft.com/office/word/2010/wordprocessingShape" mc:Ignorable="w14 w15 w16se w16cid w16 w16cex w16sdtdh wp14">
+<w:ftr xmlns:wpc="http://schemas.microsoft.com/office/word/2010/wordprocessingCanvas" xmlns:cx="http://schemas.microsoft.com/office/drawing/2014/chartex" xmlns:cx1="http://schemas.microsoft.com/office/drawing/2015/9/8/chartex" xmlns:cx2="http://schemas.microsoft.com/office/drawing/2015/10/21/chartex" xmlns:cx3="http://schemas.microsoft.com/office/drawing/2016/5/9/chartex" xmlns:cx4="http://schemas.microsoft.com/office/drawing/2016/5/10/chartex" xmlns:cx5="http://schemas.microsoft.com/office/drawing/2016/5/11/chartex" xmlns:cx6="http://schemas.microsoft.com/office/drawing/2016/5/12/chartex" xmlns:cx7="http://schemas.microsoft.com/office/drawing/2016/5/13/chartex" xmlns:cx8="http://schemas.microsoft.com/office/drawing/2016/5/14/chartex" xmlns:mc="http://schemas.openxmlformats.org/markup-compatibility/2006" xmlns:aink="http://schemas.microsoft.com/office/drawing/2016/ink" xmlns:am3d="http://schemas.microsoft.com/office/drawing/2017/model3d" xmlns:o="urn:schemas-microsoft-com:office:office" xmlns:oel="http://schemas.microsoft.com/office/2019/extlst" xmlns:r="http://schemas.openxmlformats.org/officeDocument/2006/relationships" xmlns:m="http://schemas.openxmlformats.org/officeDocument/2006/math" xmlns:v="urn:schemas-microsoft-com:vml" xmlns:wp14="http://schemas.microsoft.com/office/word/2010/wordprocessingDrawing" xmlns:wp="http://schemas.openxmlformats.org/drawingml/2006/wordprocessingDrawing" xmlns:w10="urn:schemas-microsoft-com:office:word" xmlns:w="http://schemas.openxmlformats.org/wordprocessingml/2006/main" xmlns:w14="http://schemas.microsoft.com/office/word/2010/wordml" xmlns:w15="http://schemas.microsoft.com/office/word/2012/wordml" xmlns:w16cex="http://schemas.microsoft.com/office/word/2018/wordml/cex" xmlns:w16cid="http://schemas.microsoft.com/office/word/2016/wordml/cid" xmlns:w16="http://schemas.microsoft.com/office/word/2018/wordml" xmlns:w16du="http://schemas.microsoft.com/office/word/2023/wordml/word16du" xmlns:w16sdtdh="http://schemas.microsoft.com/office/word/2020/wordml/sdtdatahash" xmlns:w16se="http://schemas.microsoft.com/office/word/2015/wordml/symex" xmlns:wpg="http://schemas.microsoft.com/office/word/2010/wordprocessingGroup" xmlns:wpi="http://schemas.microsoft.com/office/word/2010/wordprocessingInk" xmlns:wne="http://schemas.microsoft.com/office/word/2006/wordml" xmlns:wps="http://schemas.microsoft.com/office/word/2010/wordprocessingShape" mc:Ignorable="w14 w15 w16se w16cid w16 w16cex w16sdtdh w16du wp14">
   <w:p>
     <w:pPr>
       <w:pStyle w:val="Footer"/>
@@ -1197,7 +1187,7 @@
 </file>
 
 <file path=word/footer2.xml><?xml version="1.0" encoding="utf-8"?>
-<w:ftr xmlns:wpc="http://schemas.microsoft.com/office/word/2010/wordprocessingCanvas" xmlns:cx="http://schemas.microsoft.com/office/drawing/2014/chartex" xmlns:cx1="http://schemas.microsoft.com/office/drawing/2015/9/8/chartex" xmlns:cx2="http://schemas.microsoft.com/office/drawing/2015/10/21/chartex" xmlns:cx3="http://schemas.microsoft.com/office/drawing/2016/5/9/chartex" xmlns:cx4="http://schemas.microsoft.com/office/drawing/2016/5/10/chartex" xmlns:cx5="http://schemas.microsoft.com/office/drawing/2016/5/11/chartex" xmlns:cx6="http://schemas.microsoft.com/office/drawing/2016/5/12/chartex" xmlns:cx7="http://schemas.microsoft.com/office/drawing/2016/5/13/chartex" xmlns:cx8="http://schemas.microsoft.com/office/drawing/2016/5/14/chartex" xmlns:mc="http://schemas.openxmlformats.org/markup-compatibility/2006" xmlns:aink="http://schemas.microsoft.com/office/drawing/2016/ink" xmlns:am3d="http://schemas.microsoft.com/office/drawing/2017/model3d" xmlns:o="urn:schemas-microsoft-com:office:office" xmlns:oel="http://schemas.microsoft.com/office/2019/extlst" xmlns:r="http://schemas.openxmlformats.org/officeDocument/2006/relationships" xmlns:m="http://schemas.openxmlformats.org/officeDocument/2006/math" xmlns:v="urn:schemas-microsoft-com:vml" xmlns:wp14="http://schemas.microsoft.com/office/word/2010/wordprocessingDrawing" xmlns:wp="http://schemas.openxmlformats.org/drawingml/2006/wordprocessingDrawing" xmlns:w10="urn:schemas-microsoft-com:office:word" xmlns:w="http://schemas.openxmlformats.org/wordprocessingml/2006/main" xmlns:w14="http://schemas.microsoft.com/office/word/2010/wordml" xmlns:w15="http://schemas.microsoft.com/office/word/2012/wordml" xmlns:w16cex="http://schemas.microsoft.com/office/word/2018/wordml/cex" xmlns:w16cid="http://schemas.microsoft.com/office/word/2016/wordml/cid" xmlns:w16="http://schemas.microsoft.com/office/word/2018/wordml" xmlns:w16sdtdh="http://schemas.microsoft.com/office/word/2020/wordml/sdtdatahash" xmlns:w16se="http://schemas.microsoft.com/office/word/2015/wordml/symex" xmlns:wpg="http://schemas.microsoft.com/office/word/2010/wordprocessingGroup" xmlns:wpi="http://schemas.microsoft.com/office/word/2010/wordprocessingInk" xmlns:wne="http://schemas.microsoft.com/office/word/2006/wordml" xmlns:wps="http://schemas.microsoft.com/office/word/2010/wordprocessingShape" mc:Ignorable="w14 w15 w16se w16cid w16 w16cex w16sdtdh wp14">
+<w:ftr xmlns:wpc="http://schemas.microsoft.com/office/word/2010/wordprocessingCanvas" xmlns:cx="http://schemas.microsoft.com/office/drawing/2014/chartex" xmlns:cx1="http://schemas.microsoft.com/office/drawing/2015/9/8/chartex" xmlns:cx2="http://schemas.microsoft.com/office/drawing/2015/10/21/chartex" xmlns:cx3="http://schemas.microsoft.com/office/drawing/2016/5/9/chartex" xmlns:cx4="http://schemas.microsoft.com/office/drawing/2016/5/10/chartex" xmlns:cx5="http://schemas.microsoft.com/office/drawing/2016/5/11/chartex" xmlns:cx6="http://schemas.microsoft.com/office/drawing/2016/5/12/chartex" xmlns:cx7="http://schemas.microsoft.com/office/drawing/2016/5/13/chartex" xmlns:cx8="http://schemas.microsoft.com/office/drawing/2016/5/14/chartex" xmlns:mc="http://schemas.openxmlformats.org/markup-compatibility/2006" xmlns:aink="http://schemas.microsoft.com/office/drawing/2016/ink" xmlns:am3d="http://schemas.microsoft.com/office/drawing/2017/model3d" xmlns:o="urn:schemas-microsoft-com:office:office" xmlns:oel="http://schemas.microsoft.com/office/2019/extlst" xmlns:r="http://schemas.openxmlformats.org/officeDocument/2006/relationships" xmlns:m="http://schemas.openxmlformats.org/officeDocument/2006/math" xmlns:v="urn:schemas-microsoft-com:vml" xmlns:wp14="http://schemas.microsoft.com/office/word/2010/wordprocessingDrawing" xmlns:wp="http://schemas.openxmlformats.org/drawingml/2006/wordprocessingDrawing" xmlns:w10="urn:schemas-microsoft-com:office:word" xmlns:w="http://schemas.openxmlformats.org/wordprocessingml/2006/main" xmlns:w14="http://schemas.microsoft.com/office/word/2010/wordml" xmlns:w15="http://schemas.microsoft.com/office/word/2012/wordml" xmlns:w16cex="http://schemas.microsoft.com/office/word/2018/wordml/cex" xmlns:w16cid="http://schemas.microsoft.com/office/word/2016/wordml/cid" xmlns:w16="http://schemas.microsoft.com/office/word/2018/wordml" xmlns:w16du="http://schemas.microsoft.com/office/word/2023/wordml/word16du" xmlns:w16sdtdh="http://schemas.microsoft.com/office/word/2020/wordml/sdtdatahash" xmlns:w16se="http://schemas.microsoft.com/office/word/2015/wordml/symex" xmlns:wpg="http://schemas.microsoft.com/office/word/2010/wordprocessingGroup" xmlns:wpi="http://schemas.microsoft.com/office/word/2010/wordprocessingInk" xmlns:wne="http://schemas.microsoft.com/office/word/2006/wordml" xmlns:wps="http://schemas.microsoft.com/office/word/2010/wordprocessingShape" mc:Ignorable="w14 w15 w16se w16cid w16 w16cex w16sdtdh w16du wp14">
   <w:p>
     <w:pPr>
       <w:pStyle w:val="Footer"/>
@@ -1306,18 +1296,8 @@
         <w:color w:val="FFFFFF"/>
         <w:sz w:val="18"/>
       </w:rPr>
-      <w:t>-</w:t>
+      <w:t>-1</w:t>
     </w:r>
-    <w:proofErr w:type="gramStart"/>
-    <w:r>
-      <w:rPr>
-        <w:rFonts w:ascii="Arial (W1)" w:hAnsi="Arial (W1)" w:cs="Arial (W1)"/>
-        <w:color w:val="FFFFFF"/>
-        <w:sz w:val="18"/>
-      </w:rPr>
-      <w:t>1</w:t>
-    </w:r>
-    <w:proofErr w:type="gramEnd"/>
     <w:r>
       <w:rPr>
         <w:rFonts w:ascii="Arial (W1)" w:hAnsi="Arial (W1)" w:cs="Arial (W1)"/>
@@ -1397,7 +1377,7 @@
 </file>
 
 <file path=word/footer3.xml><?xml version="1.0" encoding="utf-8"?>
-<w:ftr xmlns:wpc="http://schemas.microsoft.com/office/word/2010/wordprocessingCanvas" xmlns:cx="http://schemas.microsoft.com/office/drawing/2014/chartex" xmlns:cx1="http://schemas.microsoft.com/office/drawing/2015/9/8/chartex" xmlns:cx2="http://schemas.microsoft.com/office/drawing/2015/10/21/chartex" xmlns:cx3="http://schemas.microsoft.com/office/drawing/2016/5/9/chartex" xmlns:cx4="http://schemas.microsoft.com/office/drawing/2016/5/10/chartex" xmlns:cx5="http://schemas.microsoft.com/office/drawing/2016/5/11/chartex" xmlns:cx6="http://schemas.microsoft.com/office/drawing/2016/5/12/chartex" xmlns:cx7="http://schemas.microsoft.com/office/drawing/2016/5/13/chartex" xmlns:cx8="http://schemas.microsoft.com/office/drawing/2016/5/14/chartex" xmlns:mc="http://schemas.openxmlformats.org/markup-compatibility/2006" xmlns:aink="http://schemas.microsoft.com/office/drawing/2016/ink" xmlns:am3d="http://schemas.microsoft.com/office/drawing/2017/model3d" xmlns:o="urn:schemas-microsoft-com:office:office" xmlns:oel="http://schemas.microsoft.com/office/2019/extlst" xmlns:r="http://schemas.openxmlformats.org/officeDocument/2006/relationships" xmlns:m="http://schemas.openxmlformats.org/officeDocument/2006/math" xmlns:v="urn:schemas-microsoft-com:vml" xmlns:wp14="http://schemas.microsoft.com/office/word/2010/wordprocessingDrawing" xmlns:wp="http://schemas.openxmlformats.org/drawingml/2006/wordprocessingDrawing" xmlns:w10="urn:schemas-microsoft-com:office:word" xmlns:w="http://schemas.openxmlformats.org/wordprocessingml/2006/main" xmlns:w14="http://schemas.microsoft.com/office/word/2010/wordml" xmlns:w15="http://schemas.microsoft.com/office/word/2012/wordml" xmlns:w16cex="http://schemas.microsoft.com/office/word/2018/wordml/cex" xmlns:w16cid="http://schemas.microsoft.com/office/word/2016/wordml/cid" xmlns:w16="http://schemas.microsoft.com/office/word/2018/wordml" xmlns:w16sdtdh="http://schemas.microsoft.com/office/word/2020/wordml/sdtdatahash" xmlns:w16se="http://schemas.microsoft.com/office/word/2015/wordml/symex" xmlns:wpg="http://schemas.microsoft.com/office/word/2010/wordprocessingGroup" xmlns:wpi="http://schemas.microsoft.com/office/word/2010/wordprocessingInk" xmlns:wne="http://schemas.microsoft.com/office/word/2006/wordml" xmlns:wps="http://schemas.microsoft.com/office/word/2010/wordprocessingShape" mc:Ignorable="w14 w15 w16se w16cid w16 w16cex w16sdtdh wp14">
+<w:ftr xmlns:wpc="http://schemas.microsoft.com/office/word/2010/wordprocessingCanvas" xmlns:cx="http://schemas.microsoft.com/office/drawing/2014/chartex" xmlns:cx1="http://schemas.microsoft.com/office/drawing/2015/9/8/chartex" xmlns:cx2="http://schemas.microsoft.com/office/drawing/2015/10/21/chartex" xmlns:cx3="http://schemas.microsoft.com/office/drawing/2016/5/9/chartex" xmlns:cx4="http://schemas.microsoft.com/office/drawing/2016/5/10/chartex" xmlns:cx5="http://schemas.microsoft.com/office/drawing/2016/5/11/chartex" xmlns:cx6="http://schemas.microsoft.com/office/drawing/2016/5/12/chartex" xmlns:cx7="http://schemas.microsoft.com/office/drawing/2016/5/13/chartex" xmlns:cx8="http://schemas.microsoft.com/office/drawing/2016/5/14/chartex" xmlns:mc="http://schemas.openxmlformats.org/markup-compatibility/2006" xmlns:aink="http://schemas.microsoft.com/office/drawing/2016/ink" xmlns:am3d="http://schemas.microsoft.com/office/drawing/2017/model3d" xmlns:o="urn:schemas-microsoft-com:office:office" xmlns:oel="http://schemas.microsoft.com/office/2019/extlst" xmlns:r="http://schemas.openxmlformats.org/officeDocument/2006/relationships" xmlns:m="http://schemas.openxmlformats.org/officeDocument/2006/math" xmlns:v="urn:schemas-microsoft-com:vml" xmlns:wp14="http://schemas.microsoft.com/office/word/2010/wordprocessingDrawing" xmlns:wp="http://schemas.openxmlformats.org/drawingml/2006/wordprocessingDrawing" xmlns:w10="urn:schemas-microsoft-com:office:word" xmlns:w="http://schemas.openxmlformats.org/wordprocessingml/2006/main" xmlns:w14="http://schemas.microsoft.com/office/word/2010/wordml" xmlns:w15="http://schemas.microsoft.com/office/word/2012/wordml" xmlns:w16cex="http://schemas.microsoft.com/office/word/2018/wordml/cex" xmlns:w16cid="http://schemas.microsoft.com/office/word/2016/wordml/cid" xmlns:w16="http://schemas.microsoft.com/office/word/2018/wordml" xmlns:w16du="http://schemas.microsoft.com/office/word/2023/wordml/word16du" xmlns:w16sdtdh="http://schemas.microsoft.com/office/word/2020/wordml/sdtdatahash" xmlns:w16se="http://schemas.microsoft.com/office/word/2015/wordml/symex" xmlns:wpg="http://schemas.microsoft.com/office/word/2010/wordprocessingGroup" xmlns:wpi="http://schemas.microsoft.com/office/word/2010/wordprocessingInk" xmlns:wne="http://schemas.microsoft.com/office/word/2006/wordml" xmlns:wps="http://schemas.microsoft.com/office/word/2010/wordprocessingShape" mc:Ignorable="w14 w15 w16se w16cid w16 w16cex w16sdtdh w16du wp14">
   <w:p>
     <w:pPr>
       <w:pStyle w:val="Footer"/>
@@ -1407,7 +1387,7 @@
 </file>
 
 <file path=word/footnotes.xml><?xml version="1.0" encoding="utf-8"?>
-<w:footnotes xmlns:wpc="http://schemas.microsoft.com/office/word/2010/wordprocessingCanvas" xmlns:cx="http://schemas.microsoft.com/office/drawing/2014/chartex" xmlns:cx1="http://schemas.microsoft.com/office/drawing/2015/9/8/chartex" xmlns:cx2="http://schemas.microsoft.com/office/drawing/2015/10/21/chartex" xmlns:cx3="http://schemas.microsoft.com/office/drawing/2016/5/9/chartex" xmlns:cx4="http://schemas.microsoft.com/office/drawing/2016/5/10/chartex" xmlns:cx5="http://schemas.microsoft.com/office/drawing/2016/5/11/chartex" xmlns:cx6="http://schemas.microsoft.com/office/drawing/2016/5/12/chartex" xmlns:cx7="http://schemas.microsoft.com/office/drawing/2016/5/13/chartex" xmlns:cx8="http://schemas.microsoft.com/office/drawing/2016/5/14/chartex" xmlns:mc="http://schemas.openxmlformats.org/markup-compatibility/2006" xmlns:aink="http://schemas.microsoft.com/office/drawing/2016/ink" xmlns:am3d="http://schemas.microsoft.com/office/drawing/2017/model3d" xmlns:o="urn:schemas-microsoft-com:office:office" xmlns:oel="http://schemas.microsoft.com/office/2019/extlst" xmlns:r="http://schemas.openxmlformats.org/officeDocument/2006/relationships" xmlns:m="http://schemas.openxmlformats.org/officeDocument/2006/math" xmlns:v="urn:schemas-microsoft-com:vml" xmlns:wp14="http://schemas.microsoft.com/office/word/2010/wordprocessingDrawing" xmlns:wp="http://schemas.openxmlformats.org/drawingml/2006/wordprocessingDrawing" xmlns:w10="urn:schemas-microsoft-com:office:word" xmlns:w="http://schemas.openxmlformats.org/wordprocessingml/2006/main" xmlns:w14="http://schemas.microsoft.com/office/word/2010/wordml" xmlns:w15="http://schemas.microsoft.com/office/word/2012/wordml" xmlns:w16cex="http://schemas.microsoft.com/office/word/2018/wordml/cex" xmlns:w16cid="http://schemas.microsoft.com/office/word/2016/wordml/cid" xmlns:w16="http://schemas.microsoft.com/office/word/2018/wordml" xmlns:w16sdtdh="http://schemas.microsoft.com/office/word/2020/wordml/sdtdatahash" xmlns:w16se="http://schemas.microsoft.com/office/word/2015/wordml/symex" xmlns:wpg="http://schemas.microsoft.com/office/word/2010/wordprocessingGroup" xmlns:wpi="http://schemas.microsoft.com/office/word/2010/wordprocessingInk" xmlns:wne="http://schemas.microsoft.com/office/word/2006/wordml" xmlns:wps="http://schemas.microsoft.com/office/word/2010/wordprocessingShape" mc:Ignorable="w14 w15 w16se w16cid w16 w16cex w16sdtdh wp14">
+<w:footnotes xmlns:wpc="http://schemas.microsoft.com/office/word/2010/wordprocessingCanvas" xmlns:cx="http://schemas.microsoft.com/office/drawing/2014/chartex" xmlns:cx1="http://schemas.microsoft.com/office/drawing/2015/9/8/chartex" xmlns:cx2="http://schemas.microsoft.com/office/drawing/2015/10/21/chartex" xmlns:cx3="http://schemas.microsoft.com/office/drawing/2016/5/9/chartex" xmlns:cx4="http://schemas.microsoft.com/office/drawing/2016/5/10/chartex" xmlns:cx5="http://schemas.microsoft.com/office/drawing/2016/5/11/chartex" xmlns:cx6="http://schemas.microsoft.com/office/drawing/2016/5/12/chartex" xmlns:cx7="http://schemas.microsoft.com/office/drawing/2016/5/13/chartex" xmlns:cx8="http://schemas.microsoft.com/office/drawing/2016/5/14/chartex" xmlns:mc="http://schemas.openxmlformats.org/markup-compatibility/2006" xmlns:aink="http://schemas.microsoft.com/office/drawing/2016/ink" xmlns:am3d="http://schemas.microsoft.com/office/drawing/2017/model3d" xmlns:o="urn:schemas-microsoft-com:office:office" xmlns:oel="http://schemas.microsoft.com/office/2019/extlst" xmlns:r="http://schemas.openxmlformats.org/officeDocument/2006/relationships" xmlns:m="http://schemas.openxmlformats.org/officeDocument/2006/math" xmlns:v="urn:schemas-microsoft-com:vml" xmlns:wp14="http://schemas.microsoft.com/office/word/2010/wordprocessingDrawing" xmlns:wp="http://schemas.openxmlformats.org/drawingml/2006/wordprocessingDrawing" xmlns:w10="urn:schemas-microsoft-com:office:word" xmlns:w="http://schemas.openxmlformats.org/wordprocessingml/2006/main" xmlns:w14="http://schemas.microsoft.com/office/word/2010/wordml" xmlns:w15="http://schemas.microsoft.com/office/word/2012/wordml" xmlns:w16cex="http://schemas.microsoft.com/office/word/2018/wordml/cex" xmlns:w16cid="http://schemas.microsoft.com/office/word/2016/wordml/cid" xmlns:w16="http://schemas.microsoft.com/office/word/2018/wordml" xmlns:w16du="http://schemas.microsoft.com/office/word/2023/wordml/word16du" xmlns:w16sdtdh="http://schemas.microsoft.com/office/word/2020/wordml/sdtdatahash" xmlns:w16se="http://schemas.microsoft.com/office/word/2015/wordml/symex" xmlns:wpg="http://schemas.microsoft.com/office/word/2010/wordprocessingGroup" xmlns:wpi="http://schemas.microsoft.com/office/word/2010/wordprocessingInk" xmlns:wne="http://schemas.microsoft.com/office/word/2006/wordml" xmlns:wps="http://schemas.microsoft.com/office/word/2010/wordprocessingShape" mc:Ignorable="w14 w15 w16se w16cid w16 w16cex w16sdtdh w16du wp14">
   <w:footnote w:type="separator" w:id="-1">
     <w:p>
       <w:r>
@@ -1426,7 +1406,7 @@
 </file>
 
 <file path=word/header1.xml><?xml version="1.0" encoding="utf-8"?>
-<w:hdr xmlns:wpc="http://schemas.microsoft.com/office/word/2010/wordprocessingCanvas" xmlns:cx="http://schemas.microsoft.com/office/drawing/2014/chartex" xmlns:cx1="http://schemas.microsoft.com/office/drawing/2015/9/8/chartex" xmlns:cx2="http://schemas.microsoft.com/office/drawing/2015/10/21/chartex" xmlns:cx3="http://schemas.microsoft.com/office/drawing/2016/5/9/chartex" xmlns:cx4="http://schemas.microsoft.com/office/drawing/2016/5/10/chartex" xmlns:cx5="http://schemas.microsoft.com/office/drawing/2016/5/11/chartex" xmlns:cx6="http://schemas.microsoft.com/office/drawing/2016/5/12/chartex" xmlns:cx7="http://schemas.microsoft.com/office/drawing/2016/5/13/chartex" xmlns:cx8="http://schemas.microsoft.com/office/drawing/2016/5/14/chartex" xmlns:mc="http://schemas.openxmlformats.org/markup-compatibility/2006" xmlns:aink="http://schemas.microsoft.com/office/drawing/2016/ink" xmlns:am3d="http://schemas.microsoft.com/office/drawing/2017/model3d" xmlns:o="urn:schemas-microsoft-com:office:office" xmlns:oel="http://schemas.microsoft.com/office/2019/extlst" xmlns:r="http://schemas.openxmlformats.org/officeDocument/2006/relationships" xmlns:m="http://schemas.openxmlformats.org/officeDocument/2006/math" xmlns:v="urn:schemas-microsoft-com:vml" xmlns:wp14="http://schemas.microsoft.com/office/word/2010/wordprocessingDrawing" xmlns:wp="http://schemas.openxmlformats.org/drawingml/2006/wordprocessingDrawing" xmlns:w10="urn:schemas-microsoft-com:office:word" xmlns:w="http://schemas.openxmlformats.org/wordprocessingml/2006/main" xmlns:w14="http://schemas.microsoft.com/office/word/2010/wordml" xmlns:w15="http://schemas.microsoft.com/office/word/2012/wordml" xmlns:w16cex="http://schemas.microsoft.com/office/word/2018/wordml/cex" xmlns:w16cid="http://schemas.microsoft.com/office/word/2016/wordml/cid" xmlns:w16="http://schemas.microsoft.com/office/word/2018/wordml" xmlns:w16sdtdh="http://schemas.microsoft.com/office/word/2020/wordml/sdtdatahash" xmlns:w16se="http://schemas.microsoft.com/office/word/2015/wordml/symex" xmlns:wpg="http://schemas.microsoft.com/office/word/2010/wordprocessingGroup" xmlns:wpi="http://schemas.microsoft.com/office/word/2010/wordprocessingInk" xmlns:wne="http://schemas.microsoft.com/office/word/2006/wordml" xmlns:wps="http://schemas.microsoft.com/office/word/2010/wordprocessingShape" mc:Ignorable="w14 w15 w16se w16cid w16 w16cex w16sdtdh wp14">
+<w:hdr xmlns:wpc="http://schemas.microsoft.com/office/word/2010/wordprocessingCanvas" xmlns:cx="http://schemas.microsoft.com/office/drawing/2014/chartex" xmlns:cx1="http://schemas.microsoft.com/office/drawing/2015/9/8/chartex" xmlns:cx2="http://schemas.microsoft.com/office/drawing/2015/10/21/chartex" xmlns:cx3="http://schemas.microsoft.com/office/drawing/2016/5/9/chartex" xmlns:cx4="http://schemas.microsoft.com/office/drawing/2016/5/10/chartex" xmlns:cx5="http://schemas.microsoft.com/office/drawing/2016/5/11/chartex" xmlns:cx6="http://schemas.microsoft.com/office/drawing/2016/5/12/chartex" xmlns:cx7="http://schemas.microsoft.com/office/drawing/2016/5/13/chartex" xmlns:cx8="http://schemas.microsoft.com/office/drawing/2016/5/14/chartex" xmlns:mc="http://schemas.openxmlformats.org/markup-compatibility/2006" xmlns:aink="http://schemas.microsoft.com/office/drawing/2016/ink" xmlns:am3d="http://schemas.microsoft.com/office/drawing/2017/model3d" xmlns:o="urn:schemas-microsoft-com:office:office" xmlns:oel="http://schemas.microsoft.com/office/2019/extlst" xmlns:r="http://schemas.openxmlformats.org/officeDocument/2006/relationships" xmlns:m="http://schemas.openxmlformats.org/officeDocument/2006/math" xmlns:v="urn:schemas-microsoft-com:vml" xmlns:wp14="http://schemas.microsoft.com/office/word/2010/wordprocessingDrawing" xmlns:wp="http://schemas.openxmlformats.org/drawingml/2006/wordprocessingDrawing" xmlns:w10="urn:schemas-microsoft-com:office:word" xmlns:w="http://schemas.openxmlformats.org/wordprocessingml/2006/main" xmlns:w14="http://schemas.microsoft.com/office/word/2010/wordml" xmlns:w15="http://schemas.microsoft.com/office/word/2012/wordml" xmlns:w16cex="http://schemas.microsoft.com/office/word/2018/wordml/cex" xmlns:w16cid="http://schemas.microsoft.com/office/word/2016/wordml/cid" xmlns:w16="http://schemas.microsoft.com/office/word/2018/wordml" xmlns:w16du="http://schemas.microsoft.com/office/word/2023/wordml/word16du" xmlns:w16sdtdh="http://schemas.microsoft.com/office/word/2020/wordml/sdtdatahash" xmlns:w16se="http://schemas.microsoft.com/office/word/2015/wordml/symex" xmlns:wpg="http://schemas.microsoft.com/office/word/2010/wordprocessingGroup" xmlns:wpi="http://schemas.microsoft.com/office/word/2010/wordprocessingInk" xmlns:wne="http://schemas.microsoft.com/office/word/2006/wordml" xmlns:wps="http://schemas.microsoft.com/office/word/2010/wordprocessingShape" mc:Ignorable="w14 w15 w16se w16cid w16 w16cex w16sdtdh w16du wp14">
   <w:p>
     <w:pPr>
       <w:pStyle w:val="Header"/>
@@ -1436,7 +1416,7 @@
 </file>
 
 <file path=word/header2.xml><?xml version="1.0" encoding="utf-8"?>
-<w:hdr xmlns:wpc="http://schemas.microsoft.com/office/word/2010/wordprocessingCanvas" xmlns:cx="http://schemas.microsoft.com/office/drawing/2014/chartex" xmlns:cx1="http://schemas.microsoft.com/office/drawing/2015/9/8/chartex" xmlns:cx2="http://schemas.microsoft.com/office/drawing/2015/10/21/chartex" xmlns:cx3="http://schemas.microsoft.com/office/drawing/2016/5/9/chartex" xmlns:cx4="http://schemas.microsoft.com/office/drawing/2016/5/10/chartex" xmlns:cx5="http://schemas.microsoft.com/office/drawing/2016/5/11/chartex" xmlns:cx6="http://schemas.microsoft.com/office/drawing/2016/5/12/chartex" xmlns:cx7="http://schemas.microsoft.com/office/drawing/2016/5/13/chartex" xmlns:cx8="http://schemas.microsoft.com/office/drawing/2016/5/14/chartex" xmlns:mc="http://schemas.openxmlformats.org/markup-compatibility/2006" xmlns:aink="http://schemas.microsoft.com/office/drawing/2016/ink" xmlns:am3d="http://schemas.microsoft.com/office/drawing/2017/model3d" xmlns:o="urn:schemas-microsoft-com:office:office" xmlns:oel="http://schemas.microsoft.com/office/2019/extlst" xmlns:r="http://schemas.openxmlformats.org/officeDocument/2006/relationships" xmlns:m="http://schemas.openxmlformats.org/officeDocument/2006/math" xmlns:v="urn:schemas-microsoft-com:vml" xmlns:wp14="http://schemas.microsoft.com/office/word/2010/wordprocessingDrawing" xmlns:wp="http://schemas.openxmlformats.org/drawingml/2006/wordprocessingDrawing" xmlns:w10="urn:schemas-microsoft-com:office:word" xmlns:w="http://schemas.openxmlformats.org/wordprocessingml/2006/main" xmlns:w14="http://schemas.microsoft.com/office/word/2010/wordml" xmlns:w15="http://schemas.microsoft.com/office/word/2012/wordml" xmlns:w16cex="http://schemas.microsoft.com/office/word/2018/wordml/cex" xmlns:w16cid="http://schemas.microsoft.com/office/word/2016/wordml/cid" xmlns:w16="http://schemas.microsoft.com/office/word/2018/wordml" xmlns:w16sdtdh="http://schemas.microsoft.com/office/word/2020/wordml/sdtdatahash" xmlns:w16se="http://schemas.microsoft.com/office/word/2015/wordml/symex" xmlns:wpg="http://schemas.microsoft.com/office/word/2010/wordprocessingGroup" xmlns:wpi="http://schemas.microsoft.com/office/word/2010/wordprocessingInk" xmlns:wne="http://schemas.microsoft.com/office/word/2006/wordml" xmlns:wps="http://schemas.microsoft.com/office/word/2010/wordprocessingShape" mc:Ignorable="w14 w15 w16se w16cid w16 w16cex w16sdtdh wp14">
+<w:hdr xmlns:wpc="http://schemas.microsoft.com/office/word/2010/wordprocessingCanvas" xmlns:cx="http://schemas.microsoft.com/office/drawing/2014/chartex" xmlns:cx1="http://schemas.microsoft.com/office/drawing/2015/9/8/chartex" xmlns:cx2="http://schemas.microsoft.com/office/drawing/2015/10/21/chartex" xmlns:cx3="http://schemas.microsoft.com/office/drawing/2016/5/9/chartex" xmlns:cx4="http://schemas.microsoft.com/office/drawing/2016/5/10/chartex" xmlns:cx5="http://schemas.microsoft.com/office/drawing/2016/5/11/chartex" xmlns:cx6="http://schemas.microsoft.com/office/drawing/2016/5/12/chartex" xmlns:cx7="http://schemas.microsoft.com/office/drawing/2016/5/13/chartex" xmlns:cx8="http://schemas.microsoft.com/office/drawing/2016/5/14/chartex" xmlns:mc="http://schemas.openxmlformats.org/markup-compatibility/2006" xmlns:aink="http://schemas.microsoft.com/office/drawing/2016/ink" xmlns:am3d="http://schemas.microsoft.com/office/drawing/2017/model3d" xmlns:o="urn:schemas-microsoft-com:office:office" xmlns:oel="http://schemas.microsoft.com/office/2019/extlst" xmlns:r="http://schemas.openxmlformats.org/officeDocument/2006/relationships" xmlns:m="http://schemas.openxmlformats.org/officeDocument/2006/math" xmlns:v="urn:schemas-microsoft-com:vml" xmlns:wp14="http://schemas.microsoft.com/office/word/2010/wordprocessingDrawing" xmlns:wp="http://schemas.openxmlformats.org/drawingml/2006/wordprocessingDrawing" xmlns:w10="urn:schemas-microsoft-com:office:word" xmlns:w="http://schemas.openxmlformats.org/wordprocessingml/2006/main" xmlns:w14="http://schemas.microsoft.com/office/word/2010/wordml" xmlns:w15="http://schemas.microsoft.com/office/word/2012/wordml" xmlns:w16cex="http://schemas.microsoft.com/office/word/2018/wordml/cex" xmlns:w16cid="http://schemas.microsoft.com/office/word/2016/wordml/cid" xmlns:w16="http://schemas.microsoft.com/office/word/2018/wordml" xmlns:w16du="http://schemas.microsoft.com/office/word/2023/wordml/word16du" xmlns:w16sdtdh="http://schemas.microsoft.com/office/word/2020/wordml/sdtdatahash" xmlns:w16se="http://schemas.microsoft.com/office/word/2015/wordml/symex" xmlns:wpg="http://schemas.microsoft.com/office/word/2010/wordprocessingGroup" xmlns:wpi="http://schemas.microsoft.com/office/word/2010/wordprocessingInk" xmlns:wne="http://schemas.microsoft.com/office/word/2006/wordml" xmlns:wps="http://schemas.microsoft.com/office/word/2010/wordprocessingShape" mc:Ignorable="w14 w15 w16se w16cid w16 w16cex w16sdtdh w16du wp14">
   <w:p>
     <w:pPr>
       <w:pStyle w:val="Header"/>
@@ -1446,7 +1426,7 @@
 </file>
 
 <file path=word/header3.xml><?xml version="1.0" encoding="utf-8"?>
-<w:hdr xmlns:wpc="http://schemas.microsoft.com/office/word/2010/wordprocessingCanvas" xmlns:cx="http://schemas.microsoft.com/office/drawing/2014/chartex" xmlns:cx1="http://schemas.microsoft.com/office/drawing/2015/9/8/chartex" xmlns:cx2="http://schemas.microsoft.com/office/drawing/2015/10/21/chartex" xmlns:cx3="http://schemas.microsoft.com/office/drawing/2016/5/9/chartex" xmlns:cx4="http://schemas.microsoft.com/office/drawing/2016/5/10/chartex" xmlns:cx5="http://schemas.microsoft.com/office/drawing/2016/5/11/chartex" xmlns:cx6="http://schemas.microsoft.com/office/drawing/2016/5/12/chartex" xmlns:cx7="http://schemas.microsoft.com/office/drawing/2016/5/13/chartex" xmlns:cx8="http://schemas.microsoft.com/office/drawing/2016/5/14/chartex" xmlns:mc="http://schemas.openxmlformats.org/markup-compatibility/2006" xmlns:aink="http://schemas.microsoft.com/office/drawing/2016/ink" xmlns:am3d="http://schemas.microsoft.com/office/drawing/2017/model3d" xmlns:o="urn:schemas-microsoft-com:office:office" xmlns:oel="http://schemas.microsoft.com/office/2019/extlst" xmlns:r="http://schemas.openxmlformats.org/officeDocument/2006/relationships" xmlns:m="http://schemas.openxmlformats.org/officeDocument/2006/math" xmlns:v="urn:schemas-microsoft-com:vml" xmlns:wp14="http://schemas.microsoft.com/office/word/2010/wordprocessingDrawing" xmlns:wp="http://schemas.openxmlformats.org/drawingml/2006/wordprocessingDrawing" xmlns:w10="urn:schemas-microsoft-com:office:word" xmlns:w="http://schemas.openxmlformats.org/wordprocessingml/2006/main" xmlns:w14="http://schemas.microsoft.com/office/word/2010/wordml" xmlns:w15="http://schemas.microsoft.com/office/word/2012/wordml" xmlns:w16cex="http://schemas.microsoft.com/office/word/2018/wordml/cex" xmlns:w16cid="http://schemas.microsoft.com/office/word/2016/wordml/cid" xmlns:w16="http://schemas.microsoft.com/office/word/2018/wordml" xmlns:w16sdtdh="http://schemas.microsoft.com/office/word/2020/wordml/sdtdatahash" xmlns:w16se="http://schemas.microsoft.com/office/word/2015/wordml/symex" xmlns:wpg="http://schemas.microsoft.com/office/word/2010/wordprocessingGroup" xmlns:wpi="http://schemas.microsoft.com/office/word/2010/wordprocessingInk" xmlns:wne="http://schemas.microsoft.com/office/word/2006/wordml" xmlns:wps="http://schemas.microsoft.com/office/word/2010/wordprocessingShape" mc:Ignorable="w14 w15 w16se w16cid w16 w16cex w16sdtdh wp14">
+<w:hdr xmlns:wpc="http://schemas.microsoft.com/office/word/2010/wordprocessingCanvas" xmlns:cx="http://schemas.microsoft.com/office/drawing/2014/chartex" xmlns:cx1="http://schemas.microsoft.com/office/drawing/2015/9/8/chartex" xmlns:cx2="http://schemas.microsoft.com/office/drawing/2015/10/21/chartex" xmlns:cx3="http://schemas.microsoft.com/office/drawing/2016/5/9/chartex" xmlns:cx4="http://schemas.microsoft.com/office/drawing/2016/5/10/chartex" xmlns:cx5="http://schemas.microsoft.com/office/drawing/2016/5/11/chartex" xmlns:cx6="http://schemas.microsoft.com/office/drawing/2016/5/12/chartex" xmlns:cx7="http://schemas.microsoft.com/office/drawing/2016/5/13/chartex" xmlns:cx8="http://schemas.microsoft.com/office/drawing/2016/5/14/chartex" xmlns:mc="http://schemas.openxmlformats.org/markup-compatibility/2006" xmlns:aink="http://schemas.microsoft.com/office/drawing/2016/ink" xmlns:am3d="http://schemas.microsoft.com/office/drawing/2017/model3d" xmlns:o="urn:schemas-microsoft-com:office:office" xmlns:oel="http://schemas.microsoft.com/office/2019/extlst" xmlns:r="http://schemas.openxmlformats.org/officeDocument/2006/relationships" xmlns:m="http://schemas.openxmlformats.org/officeDocument/2006/math" xmlns:v="urn:schemas-microsoft-com:vml" xmlns:wp14="http://schemas.microsoft.com/office/word/2010/wordprocessingDrawing" xmlns:wp="http://schemas.openxmlformats.org/drawingml/2006/wordprocessingDrawing" xmlns:w10="urn:schemas-microsoft-com:office:word" xmlns:w="http://schemas.openxmlformats.org/wordprocessingml/2006/main" xmlns:w14="http://schemas.microsoft.com/office/word/2010/wordml" xmlns:w15="http://schemas.microsoft.com/office/word/2012/wordml" xmlns:w16cex="http://schemas.microsoft.com/office/word/2018/wordml/cex" xmlns:w16cid="http://schemas.microsoft.com/office/word/2016/wordml/cid" xmlns:w16="http://schemas.microsoft.com/office/word/2018/wordml" xmlns:w16du="http://schemas.microsoft.com/office/word/2023/wordml/word16du" xmlns:w16sdtdh="http://schemas.microsoft.com/office/word/2020/wordml/sdtdatahash" xmlns:w16se="http://schemas.microsoft.com/office/word/2015/wordml/symex" xmlns:wpg="http://schemas.microsoft.com/office/word/2010/wordprocessingGroup" xmlns:wpi="http://schemas.microsoft.com/office/word/2010/wordprocessingInk" xmlns:wne="http://schemas.microsoft.com/office/word/2006/wordml" xmlns:wps="http://schemas.microsoft.com/office/word/2010/wordprocessingShape" mc:Ignorable="w14 w15 w16se w16cid w16 w16cex w16sdtdh w16du wp14">
   <w:p>
     <w:pPr>
       <w:pStyle w:val="Header"/>
@@ -1456,7 +1436,7 @@
 </file>
 
 <file path=word/numbering.xml><?xml version="1.0" encoding="utf-8"?>
-<w:numbering xmlns:wpc="http://schemas.microsoft.com/office/word/2010/wordprocessingCanvas" xmlns:cx="http://schemas.microsoft.com/office/drawing/2014/chartex" xmlns:cx1="http://schemas.microsoft.com/office/drawing/2015/9/8/chartex" xmlns:cx2="http://schemas.microsoft.com/office/drawing/2015/10/21/chartex" xmlns:cx3="http://schemas.microsoft.com/office/drawing/2016/5/9/chartex" xmlns:cx4="http://schemas.microsoft.com/office/drawing/2016/5/10/chartex" xmlns:cx5="http://schemas.microsoft.com/office/drawing/2016/5/11/chartex" xmlns:cx6="http://schemas.microsoft.com/office/drawing/2016/5/12/chartex" xmlns:cx7="http://schemas.microsoft.com/office/drawing/2016/5/13/chartex" xmlns:cx8="http://schemas.microsoft.com/office/drawing/2016/5/14/chartex" xmlns:mc="http://schemas.openxmlformats.org/markup-compatibility/2006" xmlns:aink="http://schemas.microsoft.com/office/drawing/2016/ink" xmlns:am3d="http://schemas.microsoft.com/office/drawing/2017/model3d" xmlns:o="urn:schemas-microsoft-com:office:office" xmlns:oel="http://schemas.microsoft.com/office/2019/extlst" xmlns:r="http://schemas.openxmlformats.org/officeDocument/2006/relationships" xmlns:m="http://schemas.openxmlformats.org/officeDocument/2006/math" xmlns:v="urn:schemas-microsoft-com:vml" xmlns:wp14="http://schemas.microsoft.com/office/word/2010/wordprocessingDrawing" xmlns:wp="http://schemas.openxmlformats.org/drawingml/2006/wordprocessingDrawing" xmlns:w10="urn:schemas-microsoft-com:office:word" xmlns:w="http://schemas.openxmlformats.org/wordprocessingml/2006/main" xmlns:w14="http://schemas.microsoft.com/office/word/2010/wordml" xmlns:w15="http://schemas.microsoft.com/office/word/2012/wordml" xmlns:w16cex="http://schemas.microsoft.com/office/word/2018/wordml/cex" xmlns:w16cid="http://schemas.microsoft.com/office/word/2016/wordml/cid" xmlns:w16="http://schemas.microsoft.com/office/word/2018/wordml" xmlns:w16sdtdh="http://schemas.microsoft.com/office/word/2020/wordml/sdtdatahash" xmlns:w16se="http://schemas.microsoft.com/office/word/2015/wordml/symex" xmlns:wpg="http://schemas.microsoft.com/office/word/2010/wordprocessingGroup" xmlns:wpi="http://schemas.microsoft.com/office/word/2010/wordprocessingInk" xmlns:wne="http://schemas.microsoft.com/office/word/2006/wordml" xmlns:wps="http://schemas.microsoft.com/office/word/2010/wordprocessingShape" mc:Ignorable="w14 w15 w16se w16cid w16 w16cex w16sdtdh wp14">
+<w:numbering xmlns:wpc="http://schemas.microsoft.com/office/word/2010/wordprocessingCanvas" xmlns:cx="http://schemas.microsoft.com/office/drawing/2014/chartex" xmlns:cx1="http://schemas.microsoft.com/office/drawing/2015/9/8/chartex" xmlns:cx2="http://schemas.microsoft.com/office/drawing/2015/10/21/chartex" xmlns:cx3="http://schemas.microsoft.com/office/drawing/2016/5/9/chartex" xmlns:cx4="http://schemas.microsoft.com/office/drawing/2016/5/10/chartex" xmlns:cx5="http://schemas.microsoft.com/office/drawing/2016/5/11/chartex" xmlns:cx6="http://schemas.microsoft.com/office/drawing/2016/5/12/chartex" xmlns:cx7="http://schemas.microsoft.com/office/drawing/2016/5/13/chartex" xmlns:cx8="http://schemas.microsoft.com/office/drawing/2016/5/14/chartex" xmlns:mc="http://schemas.openxmlformats.org/markup-compatibility/2006" xmlns:aink="http://schemas.microsoft.com/office/drawing/2016/ink" xmlns:am3d="http://schemas.microsoft.com/office/drawing/2017/model3d" xmlns:o="urn:schemas-microsoft-com:office:office" xmlns:oel="http://schemas.microsoft.com/office/2019/extlst" xmlns:r="http://schemas.openxmlformats.org/officeDocument/2006/relationships" xmlns:m="http://schemas.openxmlformats.org/officeDocument/2006/math" xmlns:v="urn:schemas-microsoft-com:vml" xmlns:wp14="http://schemas.microsoft.com/office/word/2010/wordprocessingDrawing" xmlns:wp="http://schemas.openxmlformats.org/drawingml/2006/wordprocessingDrawing" xmlns:w10="urn:schemas-microsoft-com:office:word" xmlns:w="http://schemas.openxmlformats.org/wordprocessingml/2006/main" xmlns:w14="http://schemas.microsoft.com/office/word/2010/wordml" xmlns:w15="http://schemas.microsoft.com/office/word/2012/wordml" xmlns:w16cex="http://schemas.microsoft.com/office/word/2018/wordml/cex" xmlns:w16cid="http://schemas.microsoft.com/office/word/2016/wordml/cid" xmlns:w16="http://schemas.microsoft.com/office/word/2018/wordml" xmlns:w16du="http://schemas.microsoft.com/office/word/2023/wordml/word16du" xmlns:w16sdtdh="http://schemas.microsoft.com/office/word/2020/wordml/sdtdatahash" xmlns:w16se="http://schemas.microsoft.com/office/word/2015/wordml/symex" xmlns:wpg="http://schemas.microsoft.com/office/word/2010/wordprocessingGroup" xmlns:wpi="http://schemas.microsoft.com/office/word/2010/wordprocessingInk" xmlns:wne="http://schemas.microsoft.com/office/word/2006/wordml" xmlns:wps="http://schemas.microsoft.com/office/word/2010/wordprocessingShape" mc:Ignorable="w14 w15 w16se w16cid w16 w16cex w16sdtdh w16du wp14">
   <w:abstractNum w:abstractNumId="0" w15:restartNumberingAfterBreak="0">
     <w:nsid w:val="00875742"/>
     <w:multiLevelType w:val="hybridMultilevel"/>
@@ -4797,7 +4777,7 @@
 </file>
 
 <file path=word/styles.xml><?xml version="1.0" encoding="utf-8"?>
-<w:styles xmlns:mc="http://schemas.openxmlformats.org/markup-compatibility/2006" xmlns:r="http://schemas.openxmlformats.org/officeDocument/2006/relationships" xmlns:w="http://schemas.openxmlformats.org/wordprocessingml/2006/main" xmlns:w14="http://schemas.microsoft.com/office/word/2010/wordml" xmlns:w15="http://schemas.microsoft.com/office/word/2012/wordml" xmlns:w16cex="http://schemas.microsoft.com/office/word/2018/wordml/cex" xmlns:w16cid="http://schemas.microsoft.com/office/word/2016/wordml/cid" xmlns:w16="http://schemas.microsoft.com/office/word/2018/wordml" xmlns:w16sdtdh="http://schemas.microsoft.com/office/word/2020/wordml/sdtdatahash" xmlns:w16se="http://schemas.microsoft.com/office/word/2015/wordml/symex" mc:Ignorable="w14 w15 w16se w16cid w16 w16cex w16sdtdh">
+<w:styles xmlns:mc="http://schemas.openxmlformats.org/markup-compatibility/2006" xmlns:r="http://schemas.openxmlformats.org/officeDocument/2006/relationships" xmlns:w="http://schemas.openxmlformats.org/wordprocessingml/2006/main" xmlns:w14="http://schemas.microsoft.com/office/word/2010/wordml" xmlns:w15="http://schemas.microsoft.com/office/word/2012/wordml" xmlns:w16cex="http://schemas.microsoft.com/office/word/2018/wordml/cex" xmlns:w16cid="http://schemas.microsoft.com/office/word/2016/wordml/cid" xmlns:w16="http://schemas.microsoft.com/office/word/2018/wordml" xmlns:w16du="http://schemas.microsoft.com/office/word/2023/wordml/word16du" xmlns:w16sdtdh="http://schemas.microsoft.com/office/word/2020/wordml/sdtdatahash" xmlns:w16se="http://schemas.microsoft.com/office/word/2015/wordml/symex" mc:Ignorable="w14 w15 w16se w16cid w16 w16cex w16sdtdh w16du">
   <w:docDefaults>
     <w:rPrDefault>
       <w:rPr>
@@ -5300,7 +5280,6 @@
   <w:style w:type="character" w:default="1" w:styleId="DefaultParagraphFont">
     <w:name w:val="Default Paragraph Font"/>
     <w:uiPriority w:val="1"/>
-    <w:semiHidden/>
     <w:unhideWhenUsed/>
   </w:style>
   <w:style w:type="table" w:default="1" w:styleId="TableNormal">

</xml_diff>